<commit_message>
Added Spacy word vector link
</commit_message>
<xml_diff>
--- a/To do.docx
+++ b/To do.docx
@@ -199,8 +199,6 @@
             <w:r>
               <w:t>Gaan we de Telegrambot gebruiken? Die heeft wel als nadeel dat (in de basic vorm) het Python-script gerund moet worden voor de bot om te kunnen antwoorden (voor zover ik het goed begrijp)</w:t>
             </w:r>
-            <w:bookmarkStart w:id="0" w:name="_GoBack"/>
-            <w:bookmarkEnd w:id="0"/>
           </w:p>
         </w:tc>
         <w:tc>
@@ -682,9 +680,26 @@
             <w:tcW w:w="5244" w:type="dxa"/>
           </w:tcPr>
           <w:p>
-            <w:r>
-              <w:t>https://spacy.io/docs/usage/entity-recognition</w:t>
-            </w:r>
+            <w:hyperlink r:id="rId5" w:history="1">
+              <w:r>
+                <w:rPr>
+                  <w:rStyle w:val="Hyperlink"/>
+                </w:rPr>
+                <w:t>https://spacy.io/docs/usage/entity-recognition</w:t>
+              </w:r>
+            </w:hyperlink>
+          </w:p>
+          <w:p>
+            <w:hyperlink r:id="rId6" w:tgtFrame="_blank" w:history="1">
+              <w:r>
+                <w:rPr>
+                  <w:rStyle w:val="Hyperlink"/>
+                </w:rPr>
+                <w:t>https://spacy.io/docs/usage/word-vectors-similarities</w:t>
+              </w:r>
+            </w:hyperlink>
+            <w:bookmarkStart w:id="0" w:name="_GoBack"/>
+            <w:bookmarkEnd w:id="0"/>
           </w:p>
         </w:tc>
         <w:tc>
@@ -718,10 +733,7 @@
               <w:t xml:space="preserve"> API </w:t>
             </w:r>
             <w:r>
-              <w:t>maken</w:t>
-            </w:r>
-            <w:r>
-              <w:t xml:space="preserve"> en de juiste info eruit halen</w:t>
+              <w:t>maken en de juiste info eruit halen</w:t>
             </w:r>
           </w:p>
         </w:tc>
@@ -1613,7 +1625,6 @@
   <w:style w:type="character" w:default="1" w:styleId="Standaardalinea-lettertype">
     <w:name w:val="Default Paragraph Font"/>
     <w:uiPriority w:val="1"/>
-    <w:semiHidden/>
     <w:unhideWhenUsed/>
   </w:style>
   <w:style w:type="table" w:default="1" w:styleId="Standaardtabel">
@@ -1666,6 +1677,17 @@
         <w:insideV w:val="single" w:sz="4" w:space="0" w:color="auto"/>
       </w:tblBorders>
     </w:tblPr>
+  </w:style>
+  <w:style w:type="character" w:styleId="Hyperlink">
+    <w:name w:val="Hyperlink"/>
+    <w:basedOn w:val="Standaardalinea-lettertype"/>
+    <w:uiPriority w:val="99"/>
+    <w:unhideWhenUsed/>
+    <w:rsid w:val="004C30F2"/>
+    <w:rPr>
+      <w:color w:val="0563C1" w:themeColor="hyperlink"/>
+      <w:u w:val="single"/>
+    </w:rPr>
   </w:style>
 </w:styles>
 </file>

</xml_diff>